<commit_message>
Matematicas para computacion I
</commit_message>
<xml_diff>
--- a/3.matematicaparacomputacion1/foro_academico2.docx
+++ b/3.matematicaparacomputacion1/foro_academico2.docx
@@ -27,6 +27,9 @@
       <w:pPr>
         <w:pStyle w:val="NormalWeb"/>
         <w:jc w:val="both"/>
+        <w:rPr>
+          <w:lang w:val="es-CR"/>
+        </w:rPr>
       </w:pPr>
       <w:r>
         <w:rPr>
@@ -42,98 +45,9 @@
           <w:rFonts w:ascii="Verdana" w:hAnsi="Verdana"/>
           <w:sz w:val="27"/>
           <w:szCs w:val="27"/>
-        </w:rPr>
-        <w:t xml:space="preserve">Debe </w:t>
-      </w:r>
-      <w:proofErr w:type="spellStart"/>
-      <w:r>
-        <w:rPr>
-          <w:rFonts w:ascii="Verdana" w:hAnsi="Verdana"/>
-          <w:sz w:val="27"/>
-          <w:szCs w:val="27"/>
-        </w:rPr>
-        <w:t>plantear</w:t>
-      </w:r>
-      <w:proofErr w:type="spellEnd"/>
-      <w:r>
-        <w:rPr>
-          <w:rFonts w:ascii="Verdana" w:hAnsi="Verdana"/>
-          <w:sz w:val="27"/>
-          <w:szCs w:val="27"/>
-        </w:rPr>
-        <w:t xml:space="preserve"> dos </w:t>
-      </w:r>
-      <w:proofErr w:type="spellStart"/>
-      <w:r>
-        <w:rPr>
-          <w:rFonts w:ascii="Verdana" w:hAnsi="Verdana"/>
-          <w:sz w:val="27"/>
-          <w:szCs w:val="27"/>
-        </w:rPr>
-        <w:t>aplicaciones</w:t>
-      </w:r>
-      <w:proofErr w:type="spellEnd"/>
-      <w:r>
-        <w:rPr>
-          <w:rFonts w:ascii="Verdana" w:hAnsi="Verdana"/>
-          <w:sz w:val="27"/>
-          <w:szCs w:val="27"/>
-        </w:rPr>
-        <w:t xml:space="preserve"> </w:t>
-      </w:r>
-      <w:proofErr w:type="spellStart"/>
-      <w:r>
-        <w:rPr>
-          <w:rFonts w:ascii="Verdana" w:hAnsi="Verdana"/>
-          <w:sz w:val="27"/>
-          <w:szCs w:val="27"/>
-        </w:rPr>
-        <w:t>distintas</w:t>
-      </w:r>
-      <w:proofErr w:type="spellEnd"/>
-      <w:r>
-        <w:rPr>
-          <w:rFonts w:ascii="Verdana" w:hAnsi="Verdana"/>
-          <w:sz w:val="27"/>
-          <w:szCs w:val="27"/>
-        </w:rPr>
-        <w:t xml:space="preserve"> a </w:t>
-      </w:r>
-      <w:proofErr w:type="spellStart"/>
-      <w:r>
-        <w:rPr>
-          <w:rFonts w:ascii="Verdana" w:hAnsi="Verdana"/>
-          <w:sz w:val="27"/>
-          <w:szCs w:val="27"/>
-        </w:rPr>
-        <w:t>cada</w:t>
-      </w:r>
-      <w:proofErr w:type="spellEnd"/>
-      <w:r>
-        <w:rPr>
-          <w:rFonts w:ascii="Verdana" w:hAnsi="Verdana"/>
-          <w:sz w:val="27"/>
-          <w:szCs w:val="27"/>
-        </w:rPr>
-        <w:t xml:space="preserve"> </w:t>
-      </w:r>
-      <w:proofErr w:type="spellStart"/>
-      <w:r>
-        <w:rPr>
-          <w:rFonts w:ascii="Verdana" w:hAnsi="Verdana"/>
-          <w:sz w:val="27"/>
-          <w:szCs w:val="27"/>
-        </w:rPr>
-        <w:t>compañero</w:t>
-      </w:r>
-      <w:proofErr w:type="spellEnd"/>
-      <w:r>
-        <w:rPr>
-          <w:rFonts w:ascii="Verdana" w:hAnsi="Verdana"/>
-          <w:sz w:val="27"/>
-          <w:szCs w:val="27"/>
-        </w:rPr>
-        <w:t>.</w:t>
+          <w:lang w:val="es-CR"/>
+        </w:rPr>
+        <w:t>Debe plantear dos aplicaciones distintas a cada compañero.</w:t>
       </w:r>
     </w:p>
     <w:p>
@@ -450,6 +364,153 @@
           <w:lang w:val="es-CR"/>
         </w:rPr>
         <w:t xml:space="preserve"> relacionado con una nota para cada uno de los rubros que se van a calificar. Todo esto se maneja en una base de datos. (las relaciones son tan importantes en la informática tanto así que uno de los tipos de bases de datos, se denominan Bases de datos relacionales).</w:t>
+      </w:r>
+    </w:p>
+    <w:p>
+      <w:pPr>
+        <w:jc w:val="both"/>
+        <w:rPr>
+          <w:rFonts w:ascii="Arial" w:hAnsi="Arial" w:cs="Arial"/>
+          <w:sz w:val="24"/>
+          <w:szCs w:val="24"/>
+          <w:lang w:val="es-CR"/>
+        </w:rPr>
+      </w:pPr>
+    </w:p>
+    <w:p>
+      <w:pPr>
+        <w:jc w:val="both"/>
+        <w:rPr>
+          <w:rFonts w:ascii="Arial" w:hAnsi="Arial" w:cs="Arial"/>
+          <w:sz w:val="24"/>
+          <w:szCs w:val="24"/>
+          <w:lang w:val="es-CR"/>
+        </w:rPr>
+      </w:pPr>
+      <w:r>
+        <w:rPr>
+          <w:rFonts w:ascii="Arial" w:hAnsi="Arial" w:cs="Arial"/>
+          <w:sz w:val="24"/>
+          <w:szCs w:val="24"/>
+          <w:lang w:val="es-CR"/>
+        </w:rPr>
+        <w:t>Réplica 2:</w:t>
+      </w:r>
+    </w:p>
+    <w:p>
+      <w:pPr>
+        <w:jc w:val="both"/>
+        <w:rPr>
+          <w:rFonts w:ascii="Arial" w:hAnsi="Arial" w:cs="Arial"/>
+          <w:sz w:val="24"/>
+          <w:szCs w:val="24"/>
+          <w:lang w:val="es-CR"/>
+        </w:rPr>
+      </w:pPr>
+      <w:r>
+        <w:rPr>
+          <w:rFonts w:ascii="Arial" w:hAnsi="Arial" w:cs="Arial"/>
+          <w:sz w:val="24"/>
+          <w:szCs w:val="24"/>
+          <w:lang w:val="es-CR"/>
+        </w:rPr>
+        <w:t>Excelente tu aporte compañero.</w:t>
+      </w:r>
+    </w:p>
+    <w:p>
+      <w:pPr>
+        <w:jc w:val="both"/>
+        <w:rPr>
+          <w:rFonts w:ascii="Arial" w:hAnsi="Arial" w:cs="Arial"/>
+          <w:sz w:val="24"/>
+          <w:szCs w:val="24"/>
+          <w:lang w:val="es-CR"/>
+        </w:rPr>
+      </w:pPr>
+      <w:r>
+        <w:rPr>
+          <w:rFonts w:ascii="Arial" w:hAnsi="Arial" w:cs="Arial"/>
+          <w:sz w:val="24"/>
+          <w:szCs w:val="24"/>
+          <w:lang w:val="es-CR"/>
+        </w:rPr>
+        <w:t xml:space="preserve">Un ejemplo común de relaciones en el área de informática es como el que observamos en las tiendas online, donde cada producto que se vende se encuentra relacionado con un precio el cuál se encuentra a la venta, además este a su vez viene asociado a un </w:t>
+      </w:r>
+      <w:proofErr w:type="spellStart"/>
+      <w:r>
+        <w:rPr>
+          <w:rFonts w:ascii="Arial" w:hAnsi="Arial" w:cs="Arial"/>
+          <w:sz w:val="24"/>
+          <w:szCs w:val="24"/>
+          <w:lang w:val="es-CR"/>
+        </w:rPr>
+        <w:t>fee</w:t>
+      </w:r>
+      <w:proofErr w:type="spellEnd"/>
+      <w:r>
+        <w:rPr>
+          <w:rFonts w:ascii="Arial" w:hAnsi="Arial" w:cs="Arial"/>
+          <w:sz w:val="24"/>
+          <w:szCs w:val="24"/>
+          <w:lang w:val="es-CR"/>
+        </w:rPr>
+        <w:t xml:space="preserve"> (impuesto), como lo que se observa en la tienda online Amazon por citar un ejemplo.</w:t>
+      </w:r>
+    </w:p>
+    <w:p>
+      <w:pPr>
+        <w:jc w:val="both"/>
+        <w:rPr>
+          <w:rFonts w:ascii="Arial" w:hAnsi="Arial" w:cs="Arial"/>
+          <w:sz w:val="24"/>
+          <w:szCs w:val="24"/>
+          <w:lang w:val="es-CR"/>
+        </w:rPr>
+      </w:pPr>
+      <w:r>
+        <w:rPr>
+          <w:rFonts w:ascii="Arial" w:hAnsi="Arial" w:cs="Arial"/>
+          <w:sz w:val="24"/>
+          <w:szCs w:val="24"/>
+          <w:lang w:val="es-CR"/>
+        </w:rPr>
+        <w:t xml:space="preserve">A su vez, cada compra realizada está relacionada con un ID, ya que cada compra debe tener el desglose de todos los ítems de la compra realizada (los artículos que se encuentra en el carrito de compras virtual) y los impuestos asociados, esto con el fin de poder indicarle al comprador el </w:t>
+      </w:r>
+      <w:r>
+        <w:rPr>
+          <w:rFonts w:ascii="Arial" w:hAnsi="Arial" w:cs="Arial"/>
+          <w:sz w:val="24"/>
+          <w:szCs w:val="24"/>
+          <w:lang w:val="es-CR"/>
+        </w:rPr>
+        <w:t>monto</w:t>
+      </w:r>
+      <w:r>
+        <w:rPr>
+          <w:rFonts w:ascii="Arial" w:hAnsi="Arial" w:cs="Arial"/>
+          <w:sz w:val="24"/>
+          <w:szCs w:val="24"/>
+          <w:lang w:val="es-CR"/>
+        </w:rPr>
+        <w:t xml:space="preserve"> </w:t>
+      </w:r>
+      <w:r>
+        <w:rPr>
+          <w:rFonts w:ascii="Arial" w:hAnsi="Arial" w:cs="Arial"/>
+          <w:sz w:val="24"/>
+          <w:szCs w:val="24"/>
+          <w:lang w:val="es-CR"/>
+        </w:rPr>
+        <w:t>total</w:t>
+      </w:r>
+      <w:r>
+        <w:rPr>
+          <w:rFonts w:ascii="Arial" w:hAnsi="Arial" w:cs="Arial"/>
+          <w:sz w:val="24"/>
+          <w:szCs w:val="24"/>
+          <w:lang w:val="es-CR"/>
+        </w:rPr>
+        <w:t xml:space="preserve"> a cancelar.</w:t>
       </w:r>
     </w:p>
     <w:sectPr>

</xml_diff>